<commit_message>
Update the scripts and slides
</commit_message>
<xml_diff>
--- a/speech  handscript.docx
+++ b/speech  handscript.docx
@@ -1,6 +1,6 @@
 
 <file path=word/document.xml><?xml version="1.0" encoding="utf-8"?>
-<w:document xmlns:wpc="http://schemas.microsoft.com/office/word/2010/wordprocessingCanvas" xmlns:mc="http://schemas.openxmlformats.org/markup-compatibility/2006" xmlns:o="urn:schemas-microsoft-com:office:office" xmlns:r="http://schemas.openxmlformats.org/officeDocument/2006/relationships" xmlns:m="http://schemas.openxmlformats.org/officeDocument/2006/math" xmlns:v="urn:schemas-microsoft-com:vml" xmlns:wp14="http://schemas.microsoft.com/office/word/2010/wordprocessingDrawing" xmlns:wp="http://schemas.openxmlformats.org/drawingml/2006/wordprocessingDrawing" xmlns:w10="urn:schemas-microsoft-com:office:word" xmlns:w="http://schemas.openxmlformats.org/wordprocessingml/2006/main" xmlns:w14="http://schemas.microsoft.com/office/word/2010/wordml" xmlns:w15="http://schemas.microsoft.com/office/word/2012/wordml" xmlns:wpg="http://schemas.microsoft.com/office/word/2010/wordprocessingGroup" xmlns:wpi="http://schemas.microsoft.com/office/word/2010/wordprocessingInk" xmlns:wne="http://schemas.microsoft.com/office/word/2006/wordml" xmlns:wps="http://schemas.microsoft.com/office/word/2010/wordprocessingShape" mc:Ignorable="w14 w15 wp14">
+<w:document xmlns:wpc="http://schemas.microsoft.com/office/word/2010/wordprocessingCanvas" xmlns:cx="http://schemas.microsoft.com/office/drawing/2014/chartex" xmlns:cx1="http://schemas.microsoft.com/office/drawing/2015/9/8/chartex" xmlns:mc="http://schemas.openxmlformats.org/markup-compatibility/2006" xmlns:o="urn:schemas-microsoft-com:office:office" xmlns:r="http://schemas.openxmlformats.org/officeDocument/2006/relationships" xmlns:m="http://schemas.openxmlformats.org/officeDocument/2006/math" xmlns:v="urn:schemas-microsoft-com:vml" xmlns:wp14="http://schemas.microsoft.com/office/word/2010/wordprocessingDrawing" xmlns:wp="http://schemas.openxmlformats.org/drawingml/2006/wordprocessingDrawing" xmlns:w10="urn:schemas-microsoft-com:office:word" xmlns:w="http://schemas.openxmlformats.org/wordprocessingml/2006/main" xmlns:w14="http://schemas.microsoft.com/office/word/2010/wordml" xmlns:w15="http://schemas.microsoft.com/office/word/2012/wordml" xmlns:w16se="http://schemas.microsoft.com/office/word/2015/wordml/symex" xmlns:wpg="http://schemas.microsoft.com/office/word/2010/wordprocessingGroup" xmlns:wpi="http://schemas.microsoft.com/office/word/2010/wordprocessingInk" xmlns:wne="http://schemas.microsoft.com/office/word/2006/wordml" xmlns:wps="http://schemas.microsoft.com/office/word/2010/wordprocessingShape" mc:Ignorable="w14 w15 w16se wp14">
   <w:body>
     <w:p>
       <w:pPr>
@@ -26,14 +26,19 @@
         <w:rPr>
           <w:sz w:val="24"/>
         </w:rPr>
-        <w:t>Zhenming yang a Meng student major in cs. Today I going to give a presentation about one of my project.</w:t>
-      </w:r>
-    </w:p>
-    <w:p>
-      <w:pPr>
-        <w:spacing w:line="276" w:lineRule="auto"/>
-        <w:rPr>
-          <w:rFonts w:hint="eastAsia"/>
+        <w:t>Zhenming yang a Meng student</w:t>
+      </w:r>
+      <w:r>
+        <w:rPr>
+          <w:sz w:val="24"/>
+        </w:rPr>
+        <w:t xml:space="preserve"> who is major in cs. I am glad to give one presentation today</w:t>
+      </w:r>
+    </w:p>
+    <w:p>
+      <w:pPr>
+        <w:spacing w:line="276" w:lineRule="auto"/>
+        <w:rPr>
           <w:b/>
           <w:sz w:val="24"/>
         </w:rPr>
@@ -80,7 +85,37 @@
         <w:rPr>
           <w:sz w:val="24"/>
         </w:rPr>
-        <w:t xml:space="preserve">That project is from cs540 advance database. It is a diamond price predict engines which combined with three different machine models. Why I would use this as my final examination is because the main part of the project is realized by myself. And I did learn a lot from this project such as the R language and machine models even some statistic knowledge. </w:t>
+        <w:t>Let us begin</w:t>
+      </w:r>
+      <w:r>
+        <w:rPr>
+          <w:sz w:val="24"/>
+        </w:rPr>
+        <w:t>. It is a diamond price predict engines which combined with three different machine</w:t>
+      </w:r>
+      <w:r>
+        <w:rPr>
+          <w:sz w:val="24"/>
+        </w:rPr>
+        <w:t xml:space="preserve"> learning</w:t>
+      </w:r>
+      <w:r>
+        <w:rPr>
+          <w:sz w:val="24"/>
+        </w:rPr>
+        <w:t xml:space="preserve"> models. Why I would use </w:t>
+      </w:r>
+      <w:r>
+        <w:rPr>
+          <w:sz w:val="24"/>
+        </w:rPr>
+        <w:t>that</w:t>
+      </w:r>
+      <w:r>
+        <w:rPr>
+          <w:sz w:val="24"/>
+        </w:rPr>
+        <w:t xml:space="preserve"> is because the main part of the project is realized by myself. And I did learn a lot from this project such as the R language and machine models even some statistic knowledge. </w:t>
       </w:r>
     </w:p>
     <w:p>
@@ -134,27 +169,147 @@
         <w:rPr>
           <w:sz w:val="24"/>
         </w:rPr>
-        <w:t xml:space="preserve">So let look at the data source. All data are from the well-known website. At the beginning, I just use phantomJs to collect the data. But at the beginning of the fall term, I change it into R crawler-revest. Finally, I got almost 600 thousand diamonds info. </w:t>
-      </w:r>
-    </w:p>
-    <w:p>
-      <w:pPr>
-        <w:spacing w:line="276" w:lineRule="auto"/>
-        <w:rPr>
-          <w:b/>
-          <w:sz w:val="24"/>
-        </w:rPr>
-      </w:pPr>
-      <w:r>
-        <w:rPr>
-          <w:rFonts w:hint="eastAsia"/>
-          <w:b/>
+        <w:t>So let look at the data source. All data are from the well-known website</w:t>
+      </w:r>
+      <w:r>
+        <w:rPr>
+          <w:sz w:val="24"/>
+        </w:rPr>
+        <w:t xml:space="preserve"> diamondse</w:t>
+      </w:r>
+      <w:r>
+        <w:rPr>
+          <w:sz w:val="24"/>
+        </w:rPr>
+        <w:t>. At the beginning, I just use phantomJs</w:t>
+      </w:r>
+      <w:r>
+        <w:rPr>
+          <w:sz w:val="24"/>
+        </w:rPr>
+        <w:t xml:space="preserve"> </w:t>
+      </w:r>
+      <w:r>
+        <w:rPr>
           <w:sz w:val="24"/>
         </w:rPr>
         <w:t>(</w:t>
       </w:r>
       <w:r>
         <w:rPr>
+          <w:sz w:val="24"/>
+        </w:rPr>
+        <w:t>which is a headless browser realized in Javascript</w:t>
+      </w:r>
+      <w:r>
+        <w:rPr>
+          <w:sz w:val="24"/>
+        </w:rPr>
+        <w:t>)</w:t>
+      </w:r>
+      <w:r>
+        <w:rPr>
+          <w:sz w:val="24"/>
+        </w:rPr>
+        <w:t xml:space="preserve"> to collect the data.</w:t>
+      </w:r>
+      <w:r>
+        <w:rPr>
+          <w:sz w:val="24"/>
+        </w:rPr>
+        <w:t xml:space="preserve"> </w:t>
+      </w:r>
+      <w:r>
+        <w:rPr>
+          <w:sz w:val="24"/>
+        </w:rPr>
+        <w:t xml:space="preserve">Write </w:t>
+      </w:r>
+      <w:r>
+        <w:rPr>
+          <w:sz w:val="24"/>
+        </w:rPr>
+        <w:t xml:space="preserve">10 </w:t>
+      </w:r>
+      <w:r>
+        <w:rPr>
+          <w:sz w:val="24"/>
+        </w:rPr>
+        <w:t>pages’</w:t>
+      </w:r>
+      <w:r>
+        <w:rPr>
+          <w:sz w:val="24"/>
+        </w:rPr>
+        <w:t xml:space="preserve"> info </w:t>
+      </w:r>
+      <w:r>
+        <w:rPr>
+          <w:sz w:val="24"/>
+        </w:rPr>
+        <w:t>into</w:t>
+      </w:r>
+      <w:r>
+        <w:rPr>
+          <w:sz w:val="24"/>
+        </w:rPr>
+        <w:t xml:space="preserve"> one single csv file.</w:t>
+      </w:r>
+      <w:r>
+        <w:rPr>
+          <w:sz w:val="24"/>
+        </w:rPr>
+        <w:t xml:space="preserve"> But</w:t>
+      </w:r>
+      <w:r>
+        <w:rPr>
+          <w:sz w:val="24"/>
+        </w:rPr>
+        <w:t xml:space="preserve"> I c</w:t>
+      </w:r>
+      <w:r>
+        <w:rPr>
+          <w:sz w:val="24"/>
+        </w:rPr>
+        <w:t xml:space="preserve">hange it into R crawler-revest for better </w:t>
+      </w:r>
+      <w:r>
+        <w:rPr>
+          <w:sz w:val="24"/>
+        </w:rPr>
+        <w:t>performance</w:t>
+      </w:r>
+      <w:r>
+        <w:rPr>
+          <w:sz w:val="24"/>
+        </w:rPr>
+        <w:t xml:space="preserve">. </w:t>
+      </w:r>
+      <w:r>
+        <w:rPr>
+          <w:sz w:val="24"/>
+        </w:rPr>
+        <w:t xml:space="preserve">Finally, I got almost 600 thousand diamonds info. </w:t>
+      </w:r>
+    </w:p>
+    <w:p>
+      <w:pPr>
+        <w:spacing w:line="276" w:lineRule="auto"/>
+        <w:rPr>
+          <w:b/>
+          <w:sz w:val="24"/>
+        </w:rPr>
+      </w:pPr>
+      <w:r>
+        <w:rPr>
+          <w:rFonts w:hint="eastAsia"/>
+          <w:b/>
+          <w:sz w:val="24"/>
+        </w:rPr>
+        <w:t>(</w:t>
+      </w:r>
+      <w:r>
+        <w:rPr>
           <w:b/>
           <w:sz w:val="24"/>
         </w:rPr>
@@ -423,7 +578,19 @@
         <w:rPr>
           <w:sz w:val="24"/>
         </w:rPr>
-        <w:t xml:space="preserve"> and normal distribution is only in ideal condition. So I just use one common way in statistic field. Transform the price with log10. This is a common way to make data easier to describe.</w:t>
+        <w:t xml:space="preserve"> and normal distribution is only in ideal condition. So I just use one common way in statistic field</w:t>
+      </w:r>
+      <w:r>
+        <w:rPr>
+          <w:sz w:val="24"/>
+        </w:rPr>
+        <w:t>. Transform the price with log function</w:t>
+      </w:r>
+      <w:r>
+        <w:rPr>
+          <w:sz w:val="24"/>
+        </w:rPr>
+        <w:t>. This is a common way to make data easier to describe.</w:t>
       </w:r>
     </w:p>
     <w:p>
@@ -599,7 +766,19 @@
         <w:rPr>
           <w:sz w:val="24"/>
         </w:rPr>
-        <w:t>dataset% and test dataset 15%</w:t>
+        <w:t>dataset</w:t>
+      </w:r>
+      <w:r>
+        <w:rPr>
+          <w:sz w:val="24"/>
+        </w:rPr>
+        <w:t xml:space="preserve"> 85</w:t>
+      </w:r>
+      <w:r>
+        <w:rPr>
+          <w:sz w:val="24"/>
+        </w:rPr>
+        <w:t>% and test dataset 15%</w:t>
       </w:r>
     </w:p>
     <w:p>
@@ -655,7 +834,37 @@
         <w:rPr>
           <w:sz w:val="24"/>
         </w:rPr>
-        <w:t xml:space="preserve"> I build is the multilinear regression. That is the most common model used in statistic area.</w:t>
+        <w:t xml:space="preserve"> I build is the multilinear regression. That is the most common model used in statistic area</w:t>
+      </w:r>
+      <w:r>
+        <w:rPr>
+          <w:sz w:val="24"/>
+        </w:rPr>
+        <w:t xml:space="preserve"> which is realized with least sq</w:t>
+      </w:r>
+      <w:r>
+        <w:rPr>
+          <w:sz w:val="24"/>
+        </w:rPr>
+        <w:t>u</w:t>
+      </w:r>
+      <w:r>
+        <w:rPr>
+          <w:sz w:val="24"/>
+        </w:rPr>
+        <w:t xml:space="preserve">ared </w:t>
+      </w:r>
+      <w:r>
+        <w:rPr>
+          <w:sz w:val="24"/>
+        </w:rPr>
+        <w:t>method</w:t>
+      </w:r>
+      <w:r>
+        <w:rPr>
+          <w:sz w:val="24"/>
+        </w:rPr>
+        <w:t>.</w:t>
       </w:r>
     </w:p>
     <w:p>
@@ -778,299 +987,313 @@
         <w:rPr>
           <w:sz w:val="24"/>
         </w:rPr>
-        <w:t>The result proved a lot. Residual standard error and p r-squared both.</w:t>
-      </w:r>
-    </w:p>
-    <w:p>
-      <w:pPr>
-        <w:spacing w:line="360" w:lineRule="auto"/>
-        <w:rPr>
-          <w:sz w:val="24"/>
-        </w:rPr>
-      </w:pPr>
-      <w:r>
-        <w:rPr>
-          <w:sz w:val="24"/>
-        </w:rPr>
-        <w:t>This plot shows the how the model fitted the test dataset.</w:t>
-      </w:r>
-      <w:r>
-        <w:rPr>
-          <w:sz w:val="24"/>
-        </w:rPr>
-        <w:t xml:space="preserve"> </w:t>
-      </w:r>
-    </w:p>
-    <w:p>
-      <w:pPr>
-        <w:spacing w:line="360" w:lineRule="auto"/>
-        <w:rPr>
-          <w:sz w:val="24"/>
-        </w:rPr>
-      </w:pPr>
-      <w:r>
-        <w:rPr>
-          <w:rFonts w:hint="eastAsia"/>
-          <w:sz w:val="24"/>
-        </w:rPr>
-        <w:t>(</w:t>
-      </w:r>
-      <w:r>
-        <w:rPr>
-          <w:b/>
-          <w:sz w:val="24"/>
-        </w:rPr>
-        <w:t>page</w:t>
-      </w:r>
-      <w:r>
-        <w:rPr>
-          <w:rFonts w:hint="eastAsia"/>
-          <w:sz w:val="24"/>
-        </w:rPr>
-        <w:t>)</w:t>
-      </w:r>
-    </w:p>
-    <w:p>
-      <w:pPr>
-        <w:spacing w:line="360" w:lineRule="auto"/>
-        <w:rPr>
-          <w:sz w:val="24"/>
-        </w:rPr>
-      </w:pPr>
-      <w:r>
-        <w:rPr>
-          <w:rFonts w:hint="eastAsia"/>
-          <w:sz w:val="24"/>
-        </w:rPr>
-        <w:t>The sec</w:t>
-      </w:r>
-      <w:r>
-        <w:rPr>
-          <w:sz w:val="24"/>
-        </w:rPr>
-        <w:t xml:space="preserve">ond model is </w:t>
-      </w:r>
-      <w:r>
-        <w:rPr>
-          <w:sz w:val="24"/>
-        </w:rPr>
-        <w:t xml:space="preserve">based on </w:t>
-      </w:r>
-      <w:r>
-        <w:rPr>
-          <w:sz w:val="24"/>
-        </w:rPr>
-        <w:t>KNN, It is a non-parametric method used for classification and regression. The knn models are realized with the help of KKNN. Some key features list here</w:t>
-      </w:r>
-      <w:r>
-        <w:rPr>
-          <w:rFonts w:hint="eastAsia"/>
-          <w:sz w:val="24"/>
-        </w:rPr>
-        <w:t>。</w:t>
-      </w:r>
-      <w:r>
-        <w:rPr>
-          <w:sz w:val="24"/>
-        </w:rPr>
-        <w:t>K means the number of neighbors we considered</w:t>
-      </w:r>
-      <w:r>
-        <w:rPr>
-          <w:rFonts w:hint="eastAsia"/>
-          <w:sz w:val="24"/>
-        </w:rPr>
-        <w:t>.</w:t>
-      </w:r>
-      <w:r>
-        <w:rPr>
-          <w:sz w:val="24"/>
-        </w:rPr>
-        <w:t xml:space="preserve"> After several test I finally use 3 as number of neighbors.</w:t>
-      </w:r>
-      <w:r>
-        <w:rPr>
-          <w:rFonts w:hint="eastAsia"/>
-          <w:sz w:val="24"/>
-        </w:rPr>
-        <w:t xml:space="preserve"> Distance is the params of mink</w:t>
-      </w:r>
-      <w:r>
-        <w:rPr>
-          <w:sz w:val="24"/>
-        </w:rPr>
-        <w:t>ersiki distance. Here we use Euclidean distance.</w:t>
-      </w:r>
-      <w:r>
-        <w:rPr>
-          <w:rFonts w:hint="eastAsia"/>
-          <w:sz w:val="24"/>
-        </w:rPr>
-        <w:t xml:space="preserve"> The fitting plot </w:t>
-      </w:r>
-      <w:r>
-        <w:rPr>
-          <w:sz w:val="24"/>
-        </w:rPr>
-        <w:t xml:space="preserve">is </w:t>
-      </w:r>
-      <w:r>
-        <w:rPr>
-          <w:rFonts w:hint="eastAsia"/>
-          <w:sz w:val="24"/>
-        </w:rPr>
-        <w:t>show</w:t>
-      </w:r>
-      <w:r>
-        <w:rPr>
-          <w:sz w:val="24"/>
-        </w:rPr>
-        <w:t>n here.</w:t>
-      </w:r>
-    </w:p>
-    <w:p>
-      <w:pPr>
-        <w:spacing w:line="360" w:lineRule="auto"/>
-        <w:rPr>
-          <w:sz w:val="24"/>
-        </w:rPr>
-      </w:pPr>
-      <w:r>
-        <w:rPr>
-          <w:rFonts w:hint="eastAsia"/>
-          <w:sz w:val="24"/>
-        </w:rPr>
-        <w:t>(</w:t>
-      </w:r>
-      <w:r>
-        <w:rPr>
-          <w:b/>
-          <w:sz w:val="24"/>
-        </w:rPr>
-        <w:t>page</w:t>
-      </w:r>
-      <w:r>
-        <w:rPr>
-          <w:rFonts w:hint="eastAsia"/>
-          <w:sz w:val="24"/>
-        </w:rPr>
-        <w:t>)</w:t>
-      </w:r>
-    </w:p>
-    <w:p>
-      <w:pPr>
-        <w:spacing w:line="360" w:lineRule="auto"/>
-        <w:rPr>
-          <w:sz w:val="24"/>
-        </w:rPr>
-      </w:pPr>
-    </w:p>
-    <w:p>
-      <w:pPr>
-        <w:spacing w:line="360" w:lineRule="auto"/>
-        <w:rPr>
-          <w:sz w:val="24"/>
-        </w:rPr>
-      </w:pPr>
-      <w:r>
-        <w:rPr>
-          <w:sz w:val="24"/>
-        </w:rPr>
-        <w:t>When talk about the third one.</w:t>
-      </w:r>
-    </w:p>
-    <w:p>
-      <w:pPr>
-        <w:spacing w:line="360" w:lineRule="auto"/>
-        <w:rPr>
-          <w:sz w:val="24"/>
-        </w:rPr>
-      </w:pPr>
-      <w:r>
-        <w:rPr>
-          <w:sz w:val="24"/>
-        </w:rPr>
-        <w:t>At the beginning I just use regression tree but the result is not that good. So I change to another model- Random forest.</w:t>
-      </w:r>
-    </w:p>
-    <w:p>
-      <w:pPr>
-        <w:spacing w:line="360" w:lineRule="auto"/>
-        <w:rPr>
-          <w:sz w:val="24"/>
-        </w:rPr>
-      </w:pPr>
-      <w:r>
-        <w:rPr>
-          <w:sz w:val="24"/>
-        </w:rPr>
-        <w:t>One classifier with multiple regression trees. Which I think provides a better result than the regression tree model.</w:t>
-      </w:r>
-    </w:p>
-    <w:p>
-      <w:pPr>
-        <w:spacing w:line="360" w:lineRule="auto"/>
-        <w:rPr>
-          <w:sz w:val="24"/>
-        </w:rPr>
-      </w:pPr>
-      <w:r>
-        <w:rPr>
-          <w:sz w:val="24"/>
-        </w:rPr>
-        <w:t xml:space="preserve">Basic params listed here. Even with 8 threads. It costs about 10 mins to build the model. The knn model is even longer. </w:t>
-      </w:r>
-    </w:p>
-    <w:p>
-      <w:pPr>
-        <w:spacing w:line="360" w:lineRule="auto"/>
-        <w:rPr>
-          <w:sz w:val="24"/>
-        </w:rPr>
-      </w:pPr>
-      <w:r>
-        <w:rPr>
-          <w:sz w:val="24"/>
-        </w:rPr>
-        <w:t xml:space="preserve">Without parallel. It costs more than 30mins. </w:t>
-      </w:r>
-    </w:p>
-    <w:p>
-      <w:pPr>
-        <w:spacing w:line="360" w:lineRule="auto"/>
-        <w:rPr>
-          <w:sz w:val="24"/>
-        </w:rPr>
-      </w:pPr>
-      <w:r>
-        <w:rPr>
-          <w:sz w:val="24"/>
-        </w:rPr>
-        <w:t xml:space="preserve">The next part is the </w:t>
-      </w:r>
-      <w:r>
-        <w:rPr>
-          <w:sz w:val="24"/>
-        </w:rPr>
-        <w:t>Evaluation</w:t>
-      </w:r>
-      <w:r>
-        <w:rPr>
-          <w:sz w:val="24"/>
-        </w:rPr>
-        <w:t>. I use three popular evaluation methods to tell which method is the best. After comparison. The random forest is the winner among these three models.</w:t>
-      </w:r>
-    </w:p>
-    <w:p/>
-    <w:p>
-      <w:pPr>
-        <w:rPr>
-          <w:rFonts w:hint="eastAsia"/>
-        </w:rPr>
-      </w:pPr>
+        <w:t>The result proved a lot. Residual stan</w:t>
+      </w:r>
+      <w:r>
+        <w:rPr>
+          <w:sz w:val="24"/>
+        </w:rPr>
+        <w:t>dard error and p r-squared both</w:t>
+      </w:r>
       <w:bookmarkStart w:id="0" w:name="_GoBack"/>
       <w:bookmarkEnd w:id="0"/>
     </w:p>
+    <w:p>
+      <w:pPr>
+        <w:spacing w:line="360" w:lineRule="auto"/>
+        <w:rPr>
+          <w:sz w:val="24"/>
+        </w:rPr>
+      </w:pPr>
+      <w:r>
+        <w:rPr>
+          <w:sz w:val="24"/>
+        </w:rPr>
+        <w:t>P values small enough mean we can trust and use both models to predict the price.</w:t>
+      </w:r>
+    </w:p>
+    <w:p>
+      <w:pPr>
+        <w:spacing w:line="360" w:lineRule="auto"/>
+        <w:rPr>
+          <w:sz w:val="24"/>
+        </w:rPr>
+      </w:pPr>
+      <w:r>
+        <w:rPr>
+          <w:sz w:val="24"/>
+        </w:rPr>
+        <w:t>This plot shows the how the model fitted the test dataset.</w:t>
+      </w:r>
+      <w:r>
+        <w:rPr>
+          <w:sz w:val="24"/>
+        </w:rPr>
+        <w:t xml:space="preserve"> </w:t>
+      </w:r>
+    </w:p>
+    <w:p>
+      <w:pPr>
+        <w:spacing w:line="360" w:lineRule="auto"/>
+        <w:rPr>
+          <w:sz w:val="24"/>
+        </w:rPr>
+      </w:pPr>
+      <w:r>
+        <w:rPr>
+          <w:rFonts w:hint="eastAsia"/>
+          <w:sz w:val="24"/>
+        </w:rPr>
+        <w:t>(</w:t>
+      </w:r>
+      <w:r>
+        <w:rPr>
+          <w:b/>
+          <w:sz w:val="24"/>
+        </w:rPr>
+        <w:t>page</w:t>
+      </w:r>
+      <w:r>
+        <w:rPr>
+          <w:rFonts w:hint="eastAsia"/>
+          <w:sz w:val="24"/>
+        </w:rPr>
+        <w:t>)</w:t>
+      </w:r>
+    </w:p>
+    <w:p>
+      <w:pPr>
+        <w:spacing w:line="360" w:lineRule="auto"/>
+        <w:rPr>
+          <w:sz w:val="24"/>
+        </w:rPr>
+      </w:pPr>
+      <w:r>
+        <w:rPr>
+          <w:rFonts w:hint="eastAsia"/>
+          <w:sz w:val="24"/>
+        </w:rPr>
+        <w:t>The sec</w:t>
+      </w:r>
+      <w:r>
+        <w:rPr>
+          <w:sz w:val="24"/>
+        </w:rPr>
+        <w:t xml:space="preserve">ond model is </w:t>
+      </w:r>
+      <w:r>
+        <w:rPr>
+          <w:sz w:val="24"/>
+        </w:rPr>
+        <w:t xml:space="preserve">based on </w:t>
+      </w:r>
+      <w:r>
+        <w:rPr>
+          <w:sz w:val="24"/>
+        </w:rPr>
+        <w:t>KNN, It is a non-parametric method used for classification and regression. The knn models are realized with the help of KKNN. Some key features list here</w:t>
+      </w:r>
+      <w:r>
+        <w:rPr>
+          <w:rFonts w:hint="eastAsia"/>
+          <w:sz w:val="24"/>
+        </w:rPr>
+        <w:t>。</w:t>
+      </w:r>
+      <w:r>
+        <w:rPr>
+          <w:sz w:val="24"/>
+        </w:rPr>
+        <w:t>K means the number of neighbors we considered</w:t>
+      </w:r>
+      <w:r>
+        <w:rPr>
+          <w:rFonts w:hint="eastAsia"/>
+          <w:sz w:val="24"/>
+        </w:rPr>
+        <w:t>.</w:t>
+      </w:r>
+      <w:r>
+        <w:rPr>
+          <w:sz w:val="24"/>
+        </w:rPr>
+        <w:t xml:space="preserve"> After several test I finally use 3 as number of neighbors.</w:t>
+      </w:r>
+      <w:r>
+        <w:rPr>
+          <w:rFonts w:hint="eastAsia"/>
+          <w:sz w:val="24"/>
+        </w:rPr>
+        <w:t xml:space="preserve"> Distance is the params of mink</w:t>
+      </w:r>
+      <w:r>
+        <w:rPr>
+          <w:sz w:val="24"/>
+        </w:rPr>
+        <w:t>ersiki distance. Here we use Euclidean distance.</w:t>
+      </w:r>
+      <w:r>
+        <w:rPr>
+          <w:rFonts w:hint="eastAsia"/>
+          <w:sz w:val="24"/>
+        </w:rPr>
+        <w:t xml:space="preserve"> The fitting plot </w:t>
+      </w:r>
+      <w:r>
+        <w:rPr>
+          <w:sz w:val="24"/>
+        </w:rPr>
+        <w:t xml:space="preserve">is </w:t>
+      </w:r>
+      <w:r>
+        <w:rPr>
+          <w:rFonts w:hint="eastAsia"/>
+          <w:sz w:val="24"/>
+        </w:rPr>
+        <w:t>show</w:t>
+      </w:r>
+      <w:r>
+        <w:rPr>
+          <w:sz w:val="24"/>
+        </w:rPr>
+        <w:t>n here.</w:t>
+      </w:r>
+    </w:p>
+    <w:p>
+      <w:pPr>
+        <w:spacing w:line="360" w:lineRule="auto"/>
+        <w:rPr>
+          <w:sz w:val="24"/>
+        </w:rPr>
+      </w:pPr>
+      <w:r>
+        <w:rPr>
+          <w:rFonts w:hint="eastAsia"/>
+          <w:sz w:val="24"/>
+        </w:rPr>
+        <w:t>(</w:t>
+      </w:r>
+      <w:r>
+        <w:rPr>
+          <w:b/>
+          <w:sz w:val="24"/>
+        </w:rPr>
+        <w:t>page</w:t>
+      </w:r>
+      <w:r>
+        <w:rPr>
+          <w:rFonts w:hint="eastAsia"/>
+          <w:sz w:val="24"/>
+        </w:rPr>
+        <w:t>)</w:t>
+      </w:r>
+    </w:p>
+    <w:p>
+      <w:pPr>
+        <w:spacing w:line="360" w:lineRule="auto"/>
+        <w:rPr>
+          <w:sz w:val="24"/>
+        </w:rPr>
+      </w:pPr>
+    </w:p>
+    <w:p>
+      <w:pPr>
+        <w:spacing w:line="360" w:lineRule="auto"/>
+        <w:rPr>
+          <w:sz w:val="24"/>
+        </w:rPr>
+      </w:pPr>
+      <w:r>
+        <w:rPr>
+          <w:sz w:val="24"/>
+        </w:rPr>
+        <w:t>When talk about the third one.</w:t>
+      </w:r>
+    </w:p>
+    <w:p>
+      <w:pPr>
+        <w:spacing w:line="360" w:lineRule="auto"/>
+        <w:rPr>
+          <w:sz w:val="24"/>
+        </w:rPr>
+      </w:pPr>
+      <w:r>
+        <w:rPr>
+          <w:sz w:val="24"/>
+        </w:rPr>
+        <w:t>At the beginning I just use regression tree but the result is not that good. So I change to another model- Random forest.</w:t>
+      </w:r>
+    </w:p>
+    <w:p>
+      <w:pPr>
+        <w:spacing w:line="360" w:lineRule="auto"/>
+        <w:rPr>
+          <w:sz w:val="24"/>
+        </w:rPr>
+      </w:pPr>
+      <w:r>
+        <w:rPr>
+          <w:sz w:val="24"/>
+        </w:rPr>
+        <w:t>One classifier with multiple regression trees. Which I think provides a better result than the regression tree model.</w:t>
+      </w:r>
+    </w:p>
+    <w:p>
+      <w:pPr>
+        <w:spacing w:line="360" w:lineRule="auto"/>
+        <w:rPr>
+          <w:sz w:val="24"/>
+        </w:rPr>
+      </w:pPr>
+      <w:r>
+        <w:rPr>
+          <w:sz w:val="24"/>
+        </w:rPr>
+        <w:t xml:space="preserve">Basic params listed here. Even with 8 threads. It costs about 10 mins to build the model. The knn model is even longer. </w:t>
+      </w:r>
+    </w:p>
+    <w:p>
+      <w:pPr>
+        <w:spacing w:line="360" w:lineRule="auto"/>
+        <w:rPr>
+          <w:sz w:val="24"/>
+        </w:rPr>
+      </w:pPr>
+      <w:r>
+        <w:rPr>
+          <w:sz w:val="24"/>
+        </w:rPr>
+        <w:t xml:space="preserve">Without parallel. It costs more than 30mins. </w:t>
+      </w:r>
+    </w:p>
+    <w:p>
+      <w:pPr>
+        <w:spacing w:line="360" w:lineRule="auto"/>
+        <w:rPr>
+          <w:sz w:val="24"/>
+        </w:rPr>
+      </w:pPr>
+      <w:r>
+        <w:rPr>
+          <w:sz w:val="24"/>
+        </w:rPr>
+        <w:t xml:space="preserve">The next part is the </w:t>
+      </w:r>
+      <w:r>
+        <w:rPr>
+          <w:sz w:val="24"/>
+        </w:rPr>
+        <w:t>Evaluation</w:t>
+      </w:r>
+      <w:r>
+        <w:rPr>
+          <w:sz w:val="24"/>
+        </w:rPr>
+        <w:t>. I use three popular evaluation methods to tell which method is the best. After comparison. The random forest is the winner among these three models.</w:t>
+      </w:r>
+    </w:p>
+    <w:p/>
+    <w:p/>
     <w:sectPr>
       <w:pgSz w:w="11906" w:h="16838"/>
       <w:pgMar w:top="720" w:right="720" w:bottom="720" w:left="720" w:header="851" w:footer="992" w:gutter="0"/>
@@ -1082,7 +1305,7 @@
 </file>
 
 <file path=word/endnotes.xml><?xml version="1.0" encoding="utf-8"?>
-<w:endnotes xmlns:wpc="http://schemas.microsoft.com/office/word/2010/wordprocessingCanvas" xmlns:mc="http://schemas.openxmlformats.org/markup-compatibility/2006" xmlns:o="urn:schemas-microsoft-com:office:office" xmlns:r="http://schemas.openxmlformats.org/officeDocument/2006/relationships" xmlns:m="http://schemas.openxmlformats.org/officeDocument/2006/math" xmlns:v="urn:schemas-microsoft-com:vml" xmlns:wp14="http://schemas.microsoft.com/office/word/2010/wordprocessingDrawing" xmlns:wp="http://schemas.openxmlformats.org/drawingml/2006/wordprocessingDrawing" xmlns:w10="urn:schemas-microsoft-com:office:word" xmlns:w="http://schemas.openxmlformats.org/wordprocessingml/2006/main" xmlns:w14="http://schemas.microsoft.com/office/word/2010/wordml" xmlns:w15="http://schemas.microsoft.com/office/word/2012/wordml" xmlns:wpg="http://schemas.microsoft.com/office/word/2010/wordprocessingGroup" xmlns:wpi="http://schemas.microsoft.com/office/word/2010/wordprocessingInk" xmlns:wne="http://schemas.microsoft.com/office/word/2006/wordml" xmlns:wps="http://schemas.microsoft.com/office/word/2010/wordprocessingShape" mc:Ignorable="w14 w15 wp14">
+<w:endnotes xmlns:wpc="http://schemas.microsoft.com/office/word/2010/wordprocessingCanvas" xmlns:cx="http://schemas.microsoft.com/office/drawing/2014/chartex" xmlns:cx1="http://schemas.microsoft.com/office/drawing/2015/9/8/chartex" xmlns:mc="http://schemas.openxmlformats.org/markup-compatibility/2006" xmlns:o="urn:schemas-microsoft-com:office:office" xmlns:r="http://schemas.openxmlformats.org/officeDocument/2006/relationships" xmlns:m="http://schemas.openxmlformats.org/officeDocument/2006/math" xmlns:v="urn:schemas-microsoft-com:vml" xmlns:wp14="http://schemas.microsoft.com/office/word/2010/wordprocessingDrawing" xmlns:wp="http://schemas.openxmlformats.org/drawingml/2006/wordprocessingDrawing" xmlns:w10="urn:schemas-microsoft-com:office:word" xmlns:w="http://schemas.openxmlformats.org/wordprocessingml/2006/main" xmlns:w14="http://schemas.microsoft.com/office/word/2010/wordml" xmlns:w15="http://schemas.microsoft.com/office/word/2012/wordml" xmlns:w16se="http://schemas.microsoft.com/office/word/2015/wordml/symex" xmlns:wpg="http://schemas.microsoft.com/office/word/2010/wordprocessingGroup" xmlns:wpi="http://schemas.microsoft.com/office/word/2010/wordprocessingInk" xmlns:wne="http://schemas.microsoft.com/office/word/2006/wordml" xmlns:wps="http://schemas.microsoft.com/office/word/2010/wordprocessingShape" mc:Ignorable="w14 w15 w16se wp14">
   <w:endnote w:type="separator" w:id="-1">
     <w:p>
       <w:r>
@@ -1101,7 +1324,7 @@
 </file>
 
 <file path=word/footnotes.xml><?xml version="1.0" encoding="utf-8"?>
-<w:footnotes xmlns:wpc="http://schemas.microsoft.com/office/word/2010/wordprocessingCanvas" xmlns:mc="http://schemas.openxmlformats.org/markup-compatibility/2006" xmlns:o="urn:schemas-microsoft-com:office:office" xmlns:r="http://schemas.openxmlformats.org/officeDocument/2006/relationships" xmlns:m="http://schemas.openxmlformats.org/officeDocument/2006/math" xmlns:v="urn:schemas-microsoft-com:vml" xmlns:wp14="http://schemas.microsoft.com/office/word/2010/wordprocessingDrawing" xmlns:wp="http://schemas.openxmlformats.org/drawingml/2006/wordprocessingDrawing" xmlns:w10="urn:schemas-microsoft-com:office:word" xmlns:w="http://schemas.openxmlformats.org/wordprocessingml/2006/main" xmlns:w14="http://schemas.microsoft.com/office/word/2010/wordml" xmlns:w15="http://schemas.microsoft.com/office/word/2012/wordml" xmlns:wpg="http://schemas.microsoft.com/office/word/2010/wordprocessingGroup" xmlns:wpi="http://schemas.microsoft.com/office/word/2010/wordprocessingInk" xmlns:wne="http://schemas.microsoft.com/office/word/2006/wordml" xmlns:wps="http://schemas.microsoft.com/office/word/2010/wordprocessingShape" mc:Ignorable="w14 w15 wp14">
+<w:footnotes xmlns:wpc="http://schemas.microsoft.com/office/word/2010/wordprocessingCanvas" xmlns:cx="http://schemas.microsoft.com/office/drawing/2014/chartex" xmlns:cx1="http://schemas.microsoft.com/office/drawing/2015/9/8/chartex" xmlns:mc="http://schemas.openxmlformats.org/markup-compatibility/2006" xmlns:o="urn:schemas-microsoft-com:office:office" xmlns:r="http://schemas.openxmlformats.org/officeDocument/2006/relationships" xmlns:m="http://schemas.openxmlformats.org/officeDocument/2006/math" xmlns:v="urn:schemas-microsoft-com:vml" xmlns:wp14="http://schemas.microsoft.com/office/word/2010/wordprocessingDrawing" xmlns:wp="http://schemas.openxmlformats.org/drawingml/2006/wordprocessingDrawing" xmlns:w10="urn:schemas-microsoft-com:office:word" xmlns:w="http://schemas.openxmlformats.org/wordprocessingml/2006/main" xmlns:w14="http://schemas.microsoft.com/office/word/2010/wordml" xmlns:w15="http://schemas.microsoft.com/office/word/2012/wordml" xmlns:w16se="http://schemas.microsoft.com/office/word/2015/wordml/symex" xmlns:wpg="http://schemas.microsoft.com/office/word/2010/wordprocessingGroup" xmlns:wpi="http://schemas.microsoft.com/office/word/2010/wordprocessingInk" xmlns:wne="http://schemas.microsoft.com/office/word/2006/wordml" xmlns:wps="http://schemas.microsoft.com/office/word/2010/wordprocessingShape" mc:Ignorable="w14 w15 w16se wp14">
   <w:footnote w:type="separator" w:id="-1">
     <w:p>
       <w:r>
@@ -1120,7 +1343,7 @@
 </file>
 
 <file path=word/styles.xml><?xml version="1.0" encoding="utf-8"?>
-<w:styles xmlns:mc="http://schemas.openxmlformats.org/markup-compatibility/2006" xmlns:r="http://schemas.openxmlformats.org/officeDocument/2006/relationships" xmlns:w="http://schemas.openxmlformats.org/wordprocessingml/2006/main" xmlns:w14="http://schemas.microsoft.com/office/word/2010/wordml" xmlns:w15="http://schemas.microsoft.com/office/word/2012/wordml" mc:Ignorable="w14 w15">
+<w:styles xmlns:mc="http://schemas.openxmlformats.org/markup-compatibility/2006" xmlns:r="http://schemas.openxmlformats.org/officeDocument/2006/relationships" xmlns:w="http://schemas.openxmlformats.org/wordprocessingml/2006/main" xmlns:w14="http://schemas.microsoft.com/office/word/2010/wordml" xmlns:w15="http://schemas.microsoft.com/office/word/2012/wordml" xmlns:w16se="http://schemas.microsoft.com/office/word/2015/wordml/symex" mc:Ignorable="w14 w15 w16se">
   <w:docDefaults>
     <w:rPrDefault>
       <w:rPr>
@@ -1506,7 +1729,7 @@
     <w:lsdException w:name="List Table 6 Colorful Accent 6" w:uiPriority="51"/>
     <w:lsdException w:name="List Table 7 Colorful Accent 6" w:uiPriority="52"/>
   </w:latentStyles>
-  <w:style w:type="paragraph" w:default="1" w:styleId="a">
+  <w:style w:type="paragraph" w:default="1" w:styleId="Normal">
     <w:name w:val="Normal"/>
     <w:qFormat/>
     <w:pPr>
@@ -1514,13 +1737,12 @@
       <w:jc w:val="both"/>
     </w:pPr>
   </w:style>
-  <w:style w:type="character" w:default="1" w:styleId="a0">
+  <w:style w:type="character" w:default="1" w:styleId="DefaultParagraphFont">
     <w:name w:val="Default Paragraph Font"/>
     <w:uiPriority w:val="1"/>
-    <w:semiHidden/>
     <w:unhideWhenUsed/>
   </w:style>
-  <w:style w:type="table" w:default="1" w:styleId="a1">
+  <w:style w:type="table" w:default="1" w:styleId="TableNormal">
     <w:name w:val="Normal Table"/>
     <w:uiPriority w:val="99"/>
     <w:semiHidden/>
@@ -1535,7 +1757,7 @@
       </w:tblCellMar>
     </w:tblPr>
   </w:style>
-  <w:style w:type="numbering" w:default="1" w:styleId="a2">
+  <w:style w:type="numbering" w:default="1" w:styleId="NoList">
     <w:name w:val="No List"/>
     <w:uiPriority w:val="99"/>
     <w:semiHidden/>
@@ -1543,7 +1765,7 @@
   </w:style>
   <w:style w:type="paragraph" w:customStyle="1" w:styleId="1">
     <w:name w:val="样式1"/>
-    <w:basedOn w:val="a"/>
+    <w:basedOn w:val="Normal"/>
     <w:link w:val="1Char"/>
     <w:qFormat/>
     <w:rsid w:val="005507D8"/>
@@ -1557,7 +1779,7 @@
   </w:style>
   <w:style w:type="character" w:customStyle="1" w:styleId="1Char">
     <w:name w:val="样式1 Char"/>
-    <w:basedOn w:val="a0"/>
+    <w:basedOn w:val="DefaultParagraphFont"/>
     <w:link w:val="1"/>
     <w:rsid w:val="005507D8"/>
     <w:rPr>
@@ -1567,10 +1789,10 @@
       <w:szCs w:val="21"/>
     </w:rPr>
   </w:style>
-  <w:style w:type="paragraph" w:styleId="a3">
+  <w:style w:type="paragraph" w:styleId="Header">
     <w:name w:val="header"/>
-    <w:basedOn w:val="a"/>
-    <w:link w:val="Char"/>
+    <w:basedOn w:val="Normal"/>
+    <w:link w:val="HeaderChar"/>
     <w:uiPriority w:val="99"/>
     <w:unhideWhenUsed/>
     <w:rsid w:val="002F3632"/>
@@ -1590,10 +1812,10 @@
       <w:szCs w:val="18"/>
     </w:rPr>
   </w:style>
-  <w:style w:type="character" w:customStyle="1" w:styleId="Char">
-    <w:name w:val="页眉 Char"/>
-    <w:basedOn w:val="a0"/>
-    <w:link w:val="a3"/>
+  <w:style w:type="character" w:customStyle="1" w:styleId="HeaderChar">
+    <w:name w:val="Header Char"/>
+    <w:basedOn w:val="DefaultParagraphFont"/>
+    <w:link w:val="Header"/>
     <w:uiPriority w:val="99"/>
     <w:rsid w:val="002F3632"/>
     <w:rPr>
@@ -1601,10 +1823,10 @@
       <w:szCs w:val="18"/>
     </w:rPr>
   </w:style>
-  <w:style w:type="paragraph" w:styleId="a4">
+  <w:style w:type="paragraph" w:styleId="Footer">
     <w:name w:val="footer"/>
-    <w:basedOn w:val="a"/>
-    <w:link w:val="Char0"/>
+    <w:basedOn w:val="Normal"/>
+    <w:link w:val="FooterChar"/>
     <w:uiPriority w:val="99"/>
     <w:unhideWhenUsed/>
     <w:rsid w:val="002F3632"/>
@@ -1621,10 +1843,10 @@
       <w:szCs w:val="18"/>
     </w:rPr>
   </w:style>
-  <w:style w:type="character" w:customStyle="1" w:styleId="Char0">
-    <w:name w:val="页脚 Char"/>
-    <w:basedOn w:val="a0"/>
-    <w:link w:val="a4"/>
+  <w:style w:type="character" w:customStyle="1" w:styleId="FooterChar">
+    <w:name w:val="Footer Char"/>
+    <w:basedOn w:val="DefaultParagraphFont"/>
+    <w:link w:val="Footer"/>
     <w:uiPriority w:val="99"/>
     <w:rsid w:val="002F3632"/>
     <w:rPr>
@@ -1643,7 +1865,7 @@
         <a:sysClr val="windowText" lastClr="000000"/>
       </a:dk1>
       <a:lt1>
-        <a:sysClr val="window" lastClr="CCE8CF"/>
+        <a:sysClr val="window" lastClr="FFFFFF"/>
       </a:lt1>
       <a:dk2>
         <a:srgbClr val="44546A"/>

</xml_diff>